<commit_message>
Removed Music component + updated the hole css
</commit_message>
<xml_diff>
--- a/src/assets/CV/CV.docx
+++ b/src/assets/CV/CV.docx
@@ -7,8 +7,9 @@
         <w:spacing w:after="0" w:line="240" w:lineRule="auto"/>
         <w:ind w:left="-180" w:right="1170"/>
         <w:rPr>
-          <w:rFonts w:ascii="Times New Roman" w:eastAsia="Times New Roman" w:hAnsi="Times New Roman" w:cs="Times New Roman"/>
-          <w:color w:val="000000"/>
+          <w:rStyle w:val="Hyperlink"/>
+          <w:rFonts w:ascii="Times New Roman" w:eastAsia="Times New Roman" w:hAnsi="Times New Roman" w:cs="Times New Roman"/>
+          <w:bCs/>
           <w:sz w:val="20"/>
           <w:szCs w:val="20"/>
           <w:lang w:val="en-US"/>
@@ -19,24 +20,22 @@
           <w:rFonts w:ascii="Times New Roman" w:eastAsia="Times New Roman" w:hAnsi="Times New Roman" w:cs="Times New Roman"/>
           <w:b/>
           <w:i/>
-          <w:sz w:val="28"/>
-          <w:szCs w:val="28"/>
-        </w:rPr>
-        <w:t>Tomer Gor</w:t>
-      </w:r>
-      <w:proofErr w:type="spellStart"/>
+          <w:sz w:val="40"/>
+          <w:szCs w:val="40"/>
+        </w:rPr>
+        <w:t>Tomer Go</w:t>
+      </w:r>
       <w:r>
         <w:rPr>
           <w:rFonts w:ascii="Times New Roman" w:eastAsia="Times New Roman" w:hAnsi="Times New Roman" w:cs="Times New Roman"/>
           <w:b/>
           <w:i/>
-          <w:sz w:val="28"/>
-          <w:szCs w:val="28"/>
-          <w:lang w:val="en-US"/>
-        </w:rPr>
-        <w:t>en</w:t>
-      </w:r>
-      <w:proofErr w:type="spellEnd"/>
+          <w:sz w:val="40"/>
+          <w:szCs w:val="40"/>
+          <w:lang w:val="en-US"/>
+        </w:rPr>
+        <w:t>ren</w:t>
+      </w:r>
       <w:sdt>
         <w:sdtPr>
           <w:tag w:val="goog_rdk_0"/>
@@ -60,12 +59,6 @@
           </w:r>
         </w:sdtContent>
       </w:sdt>
-      <w:r>
-        <w:rPr>
-          <w:lang w:val="en-US"/>
-        </w:rPr>
-        <w:t xml:space="preserve">  </w:t>
-      </w:r>
       <w:hyperlink r:id="rId6" w:history="1">
         <w:r>
           <w:rPr>
@@ -73,83 +66,18 @@
             <w:rFonts w:ascii="Times New Roman" w:eastAsia="Times New Roman" w:hAnsi="Times New Roman" w:cs="Times New Roman"/>
             <w:sz w:val="20"/>
             <w:szCs w:val="20"/>
+            <w:u w:val="none"/>
           </w:rPr>
           <w:t>Tomergk10@gmail.com</w:t>
         </w:r>
       </w:hyperlink>
-      <w:sdt>
-        <w:sdtPr>
-          <w:tag w:val="goog_rdk_1"/>
-          <w:id w:val="-1913300516"/>
-        </w:sdtPr>
-        <w:sdtContent>
-          <w:r>
-            <w:rPr>
-              <w:lang w:val="en-US"/>
-            </w:rPr>
-            <w:t xml:space="preserve">  </w:t>
-          </w:r>
-          <w:r>
-            <w:rPr>
-              <w:rFonts w:ascii="Arial Unicode MS" w:eastAsia="Arial Unicode MS" w:hAnsi="Arial Unicode MS" w:cs="Arial Unicode MS"/>
-              <w:color w:val="000000"/>
-              <w:sz w:val="20"/>
-              <w:szCs w:val="20"/>
-            </w:rPr>
-            <w:t>│</w:t>
-          </w:r>
-        </w:sdtContent>
-      </w:sdt>
-      <w:r>
-        <w:rPr>
-          <w:lang w:val="en-US"/>
-        </w:rPr>
-        <w:t xml:space="preserve">  </w:t>
-      </w:r>
-      <w:r>
-        <w:rPr>
-          <w:rFonts w:ascii="Times New Roman" w:eastAsia="Times New Roman" w:hAnsi="Times New Roman" w:cs="Times New Roman"/>
-          <w:color w:val="000000"/>
-          <w:sz w:val="20"/>
-          <w:szCs w:val="20"/>
-        </w:rPr>
-        <w:t xml:space="preserve"> </w:t>
-      </w:r>
-      <w:r>
-        <w:rPr>
-          <w:rFonts w:ascii="Times New Roman" w:eastAsia="Times New Roman" w:hAnsi="Times New Roman" w:cs="Times New Roman"/>
-          <w:color w:val="000000"/>
-          <w:sz w:val="20"/>
-          <w:szCs w:val="20"/>
-          <w:lang w:val="en-US"/>
-        </w:rPr>
-        <w:t>+972-</w:t>
-      </w:r>
-      <w:r>
-        <w:rPr>
-          <w:rFonts w:ascii="Times New Roman" w:eastAsia="Times New Roman" w:hAnsi="Times New Roman" w:cs="Times New Roman"/>
-          <w:color w:val="000000"/>
-          <w:sz w:val="20"/>
-          <w:szCs w:val="20"/>
-        </w:rPr>
-        <w:t>527325732</w:t>
-      </w:r>
-      <w:r>
-        <w:rPr>
-          <w:rFonts w:ascii="Times New Roman" w:eastAsia="Times New Roman" w:hAnsi="Times New Roman" w:cs="Times New Roman"/>
-          <w:color w:val="000000"/>
-          <w:sz w:val="20"/>
-          <w:szCs w:val="20"/>
-          <w:lang w:val="en-US"/>
-        </w:rPr>
-        <w:t xml:space="preserve">  </w:t>
-      </w:r>
-      <w:r>
-        <w:rPr>
-          <w:rFonts w:ascii="Times New Roman" w:eastAsia="Times New Roman" w:hAnsi="Times New Roman" w:cs="Times New Roman"/>
-          <w:color w:val="000000"/>
-          <w:sz w:val="20"/>
-          <w:szCs w:val="20"/>
+      <w:r>
+        <w:rPr>
+          <w:rStyle w:val="Hyperlink"/>
+          <w:rFonts w:ascii="Times New Roman" w:eastAsia="Times New Roman" w:hAnsi="Times New Roman" w:cs="Times New Roman"/>
+          <w:sz w:val="20"/>
+          <w:szCs w:val="20"/>
+          <w:lang w:val="en-US"/>
         </w:rPr>
         <w:t xml:space="preserve"> </w:t>
       </w:r>
@@ -169,109 +97,7 @@
           <w:szCs w:val="28"/>
           <w:lang w:val="en-US"/>
         </w:rPr>
-        <w:t xml:space="preserve">  </w:t>
-      </w:r>
-      <w:r>
-        <w:rPr>
-          <w:rFonts w:ascii="Times New Roman" w:eastAsia="Times New Roman" w:hAnsi="Times New Roman" w:cs="Times New Roman"/>
-          <w:sz w:val="28"/>
-          <w:szCs w:val="28"/>
-          <w:lang w:val="en-US"/>
-        </w:rPr>
         <w:t xml:space="preserve"> </w:t>
-      </w:r>
-      <w:proofErr w:type="spellStart"/>
-      <w:r>
-        <w:rPr>
-          <w:rFonts w:ascii="Times New Roman" w:eastAsia="Times New Roman" w:hAnsi="Times New Roman" w:cs="Times New Roman"/>
-          <w:color w:val="000000"/>
-          <w:sz w:val="20"/>
-          <w:szCs w:val="20"/>
-        </w:rPr>
-        <w:t>Ra'anana</w:t>
-      </w:r>
-      <w:proofErr w:type="spellEnd"/>
-    </w:p>
-    <w:p>
-      <w:pPr>
-        <w:keepNext/>
-        <w:keepLines/>
-        <w:spacing w:after="0" w:line="240" w:lineRule="auto"/>
-        <w:ind w:left="-180" w:right="1170" w:hanging="10"/>
-        <w:rPr>
-          <w:rFonts w:ascii="Times New Roman" w:eastAsia="Times New Roman" w:hAnsi="Times New Roman" w:cs="Times New Roman"/>
-          <w:bCs/>
-          <w:color w:val="2E75B6"/>
-          <w:sz w:val="20"/>
-          <w:szCs w:val="20"/>
-          <w:lang w:val="en-US"/>
-        </w:rPr>
-      </w:pPr>
-      <w:r>
-        <w:rPr>
-          <w:rFonts w:ascii="Times New Roman" w:eastAsia="Times New Roman" w:hAnsi="Times New Roman" w:cs="Times New Roman"/>
-          <w:b/>
-          <w:color w:val="2E75B6"/>
-          <w:sz w:val="20"/>
-          <w:szCs w:val="20"/>
-          <w:lang w:val="en-US"/>
-        </w:rPr>
-        <w:tab/>
-      </w:r>
-      <w:r>
-        <w:rPr>
-          <w:rFonts w:ascii="Times New Roman" w:eastAsia="Times New Roman" w:hAnsi="Times New Roman" w:cs="Times New Roman"/>
-          <w:b/>
-          <w:color w:val="2E75B6"/>
-          <w:sz w:val="20"/>
-          <w:szCs w:val="20"/>
-          <w:lang w:val="en-US"/>
-        </w:rPr>
-        <w:tab/>
-      </w:r>
-      <w:r>
-        <w:rPr>
-          <w:rFonts w:ascii="Times New Roman" w:eastAsia="Times New Roman" w:hAnsi="Times New Roman" w:cs="Times New Roman"/>
-          <w:b/>
-          <w:color w:val="2E75B6"/>
-          <w:sz w:val="20"/>
-          <w:szCs w:val="20"/>
-          <w:lang w:val="en-US"/>
-        </w:rPr>
-        <w:tab/>
-      </w:r>
-      <w:r>
-        <w:rPr>
-          <w:rFonts w:ascii="Times New Roman" w:eastAsia="Times New Roman" w:hAnsi="Times New Roman" w:cs="Times New Roman"/>
-          <w:b/>
-          <w:color w:val="2E75B6"/>
-          <w:sz w:val="20"/>
-          <w:szCs w:val="20"/>
-          <w:lang w:val="en-US"/>
-        </w:rPr>
-        <w:tab/>
-      </w:r>
-      <w:r>
-        <w:rPr>
-          <w:rFonts w:ascii="Times New Roman" w:eastAsia="Times New Roman" w:hAnsi="Times New Roman" w:cs="Times New Roman"/>
-          <w:b/>
-          <w:color w:val="2E75B6"/>
-          <w:sz w:val="20"/>
-          <w:szCs w:val="20"/>
-          <w:lang w:val="en-US"/>
-        </w:rPr>
-        <w:tab/>
-      </w:r>
-      <w:r>
-        <w:rPr>
-          <w:rFonts w:ascii="Times New Roman" w:eastAsia="Times New Roman" w:hAnsi="Times New Roman" w:cs="Times New Roman"/>
-          <w:b/>
-          <w:color w:val="2E75B6"/>
-          <w:sz w:val="20"/>
-          <w:szCs w:val="20"/>
-          <w:lang w:val="en-US"/>
-        </w:rPr>
-        <w:tab/>
       </w:r>
       <w:hyperlink r:id="rId7">
         <w:r>
@@ -281,31 +107,8 @@
             <w:color w:val="0000FF"/>
             <w:sz w:val="20"/>
             <w:szCs w:val="20"/>
-            <w:u w:val="single"/>
           </w:rPr>
-          <w:t>Lin</w:t>
-        </w:r>
-        <w:r>
-          <w:rPr>
-            <w:rFonts w:ascii="Times New Roman" w:eastAsia="Times New Roman" w:hAnsi="Times New Roman" w:cs="Times New Roman"/>
-            <w:bCs/>
-            <w:color w:val="0000FF"/>
-            <w:sz w:val="20"/>
-            <w:szCs w:val="20"/>
-            <w:u w:val="single"/>
-          </w:rPr>
-          <w:t>k</w:t>
-        </w:r>
-        <w:r>
-          <w:rPr>
-            <w:rFonts w:ascii="Times New Roman" w:eastAsia="Times New Roman" w:hAnsi="Times New Roman" w:cs="Times New Roman"/>
-            <w:bCs/>
-            <w:color w:val="0000FF"/>
-            <w:sz w:val="20"/>
-            <w:szCs w:val="20"/>
-            <w:u w:val="single"/>
-          </w:rPr>
-          <w:t>edIn</w:t>
+          <w:t>LinkedIn</w:t>
         </w:r>
       </w:hyperlink>
       <w:r>
@@ -315,10 +118,29 @@
           <w:color w:val="0000FF"/>
           <w:sz w:val="20"/>
           <w:szCs w:val="20"/>
-          <w:u w:val="single"/>
-          <w:lang w:val="en-US"/>
-        </w:rPr>
-        <w:t xml:space="preserve"> | </w:t>
+          <w:lang w:val="en-US"/>
+        </w:rPr>
+        <w:t xml:space="preserve"> </w:t>
+      </w:r>
+      <w:r>
+        <w:rPr>
+          <w:rFonts w:ascii="Times New Roman" w:eastAsia="Times New Roman" w:hAnsi="Times New Roman" w:cs="Times New Roman"/>
+          <w:sz w:val="28"/>
+          <w:szCs w:val="28"/>
+          <w:lang w:val="en-US"/>
+        </w:rPr>
+        <w:t>|</w:t>
+      </w:r>
+      <w:r>
+        <w:rPr>
+          <w:rFonts w:ascii="Times New Roman" w:eastAsia="Times New Roman" w:hAnsi="Times New Roman" w:cs="Times New Roman"/>
+          <w:bCs/>
+          <w:color w:val="0000FF"/>
+          <w:sz w:val="20"/>
+          <w:szCs w:val="20"/>
+          <w:lang w:val="en-US"/>
+        </w:rPr>
+        <w:t xml:space="preserve"> </w:t>
       </w:r>
       <w:hyperlink r:id="rId8" w:history="1">
         <w:r>
@@ -328,6 +150,7 @@
             <w:bCs/>
             <w:sz w:val="20"/>
             <w:szCs w:val="20"/>
+            <w:u w:val="none"/>
             <w:lang w:val="en-US"/>
           </w:rPr>
           <w:t>GitHub</w:t>
@@ -340,10 +163,18 @@
           <w:color w:val="0000FF"/>
           <w:sz w:val="20"/>
           <w:szCs w:val="20"/>
-          <w:u w:val="single"/>
-          <w:lang w:val="en-US"/>
-        </w:rPr>
-        <w:t xml:space="preserve"> | </w:t>
+          <w:lang w:val="en-US"/>
+        </w:rPr>
+        <w:t xml:space="preserve"> </w:t>
+      </w:r>
+      <w:r>
+        <w:rPr>
+          <w:rFonts w:ascii="Times New Roman" w:eastAsia="Times New Roman" w:hAnsi="Times New Roman" w:cs="Times New Roman"/>
+          <w:sz w:val="28"/>
+          <w:szCs w:val="28"/>
+          <w:lang w:val="en-US"/>
+        </w:rPr>
+        <w:t xml:space="preserve">| </w:t>
       </w:r>
       <w:hyperlink r:id="rId9" w:anchor="contact" w:history="1">
         <w:r>
@@ -353,33 +184,61 @@
             <w:bCs/>
             <w:sz w:val="20"/>
             <w:szCs w:val="20"/>
+            <w:u w:val="none"/>
             <w:lang w:val="en-US"/>
           </w:rPr>
-          <w:t>My-Po</w:t>
-        </w:r>
-        <w:r>
-          <w:rPr>
-            <w:rStyle w:val="Hyperlink"/>
-            <w:rFonts w:ascii="Times New Roman" w:eastAsia="Times New Roman" w:hAnsi="Times New Roman" w:cs="Times New Roman"/>
-            <w:bCs/>
-            <w:sz w:val="20"/>
-            <w:szCs w:val="20"/>
-            <w:lang w:val="en-US"/>
-          </w:rPr>
-          <w:t>r</w:t>
-        </w:r>
-        <w:r>
-          <w:rPr>
-            <w:rStyle w:val="Hyperlink"/>
-            <w:rFonts w:ascii="Times New Roman" w:eastAsia="Times New Roman" w:hAnsi="Times New Roman" w:cs="Times New Roman"/>
-            <w:bCs/>
-            <w:sz w:val="20"/>
-            <w:szCs w:val="20"/>
-            <w:lang w:val="en-US"/>
-          </w:rPr>
-          <w:t>tfolio</w:t>
+          <w:t>Portfolio</w:t>
         </w:r>
       </w:hyperlink>
+      <w:r>
+        <w:rPr>
+          <w:rStyle w:val="Hyperlink"/>
+          <w:rFonts w:ascii="Times New Roman" w:eastAsia="Times New Roman" w:hAnsi="Times New Roman" w:cs="Times New Roman"/>
+          <w:bCs/>
+          <w:sz w:val="20"/>
+          <w:szCs w:val="20"/>
+          <w:u w:val="none"/>
+          <w:lang w:val="en-US"/>
+        </w:rPr>
+        <w:t xml:space="preserve"> </w:t>
+      </w:r>
+      <w:r>
+        <w:rPr>
+          <w:rFonts w:ascii="Times New Roman" w:eastAsia="Times New Roman" w:hAnsi="Times New Roman" w:cs="Times New Roman"/>
+          <w:sz w:val="28"/>
+          <w:szCs w:val="28"/>
+          <w:lang w:val="en-US"/>
+        </w:rPr>
+        <w:t>|</w:t>
+      </w:r>
+      <w:r>
+        <w:rPr>
+          <w:rFonts w:ascii="Times New Roman" w:eastAsia="Times New Roman" w:hAnsi="Times New Roman" w:cs="Times New Roman"/>
+          <w:sz w:val="28"/>
+          <w:szCs w:val="28"/>
+          <w:lang w:val="en-US"/>
+        </w:rPr>
+        <w:t xml:space="preserve"> </w:t>
+      </w:r>
+      <w:r>
+        <w:rPr>
+          <w:rFonts w:ascii="Times New Roman" w:eastAsia="Times New Roman" w:hAnsi="Times New Roman" w:cs="Times New Roman"/>
+          <w:color w:val="000000"/>
+          <w:sz w:val="20"/>
+          <w:szCs w:val="20"/>
+          <w:lang w:val="en-US"/>
+        </w:rPr>
+        <w:t xml:space="preserve">(972) </w:t>
+      </w:r>
+      <w:r>
+        <w:rPr>
+          <w:rFonts w:ascii="Times New Roman" w:eastAsia="Times New Roman" w:hAnsi="Times New Roman" w:cs="Times New Roman"/>
+          <w:color w:val="000000"/>
+          <w:sz w:val="20"/>
+          <w:szCs w:val="20"/>
+        </w:rPr>
+        <w:t>527325732</w:t>
+      </w:r>
     </w:p>
     <w:p>
       <w:pPr>
@@ -389,20 +248,13 @@
         <w:ind w:left="-180" w:right="1170" w:hanging="10"/>
         <w:rPr>
           <w:rFonts w:ascii="Times New Roman" w:eastAsia="Times New Roman" w:hAnsi="Times New Roman" w:cs="Times New Roman"/>
-          <w:color w:val="000000"/>
-          <w:sz w:val="20"/>
-          <w:szCs w:val="20"/>
-        </w:rPr>
-      </w:pPr>
-      <w:r>
-        <w:rPr>
-          <w:rFonts w:ascii="Times New Roman" w:eastAsia="Times New Roman" w:hAnsi="Times New Roman" w:cs="Times New Roman"/>
-          <w:color w:val="000000"/>
-          <w:sz w:val="20"/>
-          <w:szCs w:val="20"/>
-        </w:rPr>
-        <w:t xml:space="preserve">Looking for a workplace with many opportunities and growth potential. </w:t>
-      </w:r>
+          <w:bCs/>
+          <w:color w:val="2E75B6"/>
+          <w:sz w:val="20"/>
+          <w:szCs w:val="20"/>
+          <w:lang w:val="en-US"/>
+        </w:rPr>
+      </w:pPr>
     </w:p>
     <w:p>
       <w:pPr>
@@ -412,13 +264,22 @@
         <w:ind w:left="-180" w:right="1170" w:hanging="10"/>
         <w:rPr>
           <w:rFonts w:ascii="Times New Roman" w:eastAsia="Times New Roman" w:hAnsi="Times New Roman" w:cs="Times New Roman"/>
-          <w:b/>
-          <w:color w:val="2E75B6"/>
-          <w:sz w:val="20"/>
-          <w:szCs w:val="20"/>
-          <w:lang w:val="en-US"/>
-        </w:rPr>
-      </w:pPr>
+          <w:color w:val="000000"/>
+          <w:sz w:val="20"/>
+          <w:szCs w:val="20"/>
+          <w:lang w:val="en-US"/>
+        </w:rPr>
+      </w:pPr>
+      <w:r>
+        <w:rPr>
+          <w:rFonts w:ascii="Times New Roman" w:eastAsia="Times New Roman" w:hAnsi="Times New Roman" w:cs="Times New Roman"/>
+          <w:color w:val="000000"/>
+          <w:sz w:val="20"/>
+          <w:szCs w:val="20"/>
+          <w:lang w:val="en-US"/>
+        </w:rPr>
+        <w:t>Blending motivation and creative solutions, I bring dynamic energy to team collaborations. With enthusiasm and reliability, I focus on personal growth and advancing technology. Handling pressure well, managing multiple tasks, and maintaining strong work ethics are integral to how I work.</w:t>
+      </w:r>
     </w:p>
     <w:p>
       <w:pPr>
@@ -430,62 +291,6 @@
           <w:rFonts w:ascii="Times New Roman" w:eastAsia="Times New Roman" w:hAnsi="Times New Roman" w:cs="Times New Roman"/>
           <w:b/>
           <w:color w:val="2E75B6"/>
-          <w:sz w:val="20"/>
-          <w:szCs w:val="20"/>
-        </w:rPr>
-      </w:pPr>
-      <w:r>
-        <w:rPr>
-          <w:rFonts w:ascii="Times New Roman" w:eastAsia="Times New Roman" w:hAnsi="Times New Roman" w:cs="Times New Roman"/>
-          <w:b/>
-          <w:color w:val="2E75B6"/>
-          <w:sz w:val="20"/>
-          <w:szCs w:val="20"/>
-        </w:rPr>
-        <w:t>Skills:</w:t>
-      </w:r>
-    </w:p>
-    <w:p>
-      <w:pPr>
-        <w:keepNext/>
-        <w:keepLines/>
-        <w:spacing w:after="0" w:line="240" w:lineRule="auto"/>
-        <w:ind w:left="-180" w:right="1170" w:hanging="10"/>
-        <w:rPr>
-          <w:rFonts w:ascii="Times New Roman" w:eastAsia="Times New Roman" w:hAnsi="Times New Roman" w:cs="Times New Roman"/>
-          <w:color w:val="000000"/>
-          <w:sz w:val="20"/>
-          <w:szCs w:val="20"/>
-        </w:rPr>
-      </w:pPr>
-      <w:r>
-        <w:rPr>
-          <w:rFonts w:ascii="Times New Roman" w:eastAsia="Times New Roman" w:hAnsi="Times New Roman" w:cs="Times New Roman"/>
-          <w:color w:val="000000"/>
-          <w:sz w:val="20"/>
-          <w:szCs w:val="20"/>
-        </w:rPr>
-        <w:t xml:space="preserve">Independent </w:t>
-      </w:r>
-      <w:r>
-        <w:rPr>
-          <w:rFonts w:ascii="Times New Roman" w:eastAsia="Times New Roman" w:hAnsi="Times New Roman" w:cs="Times New Roman"/>
-          <w:color w:val="000000"/>
-          <w:sz w:val="20"/>
-          <w:szCs w:val="20"/>
-        </w:rPr>
-        <w:t>learner and can handle multiple assignments at once with high work ethics.</w:t>
-      </w:r>
-    </w:p>
-    <w:p>
-      <w:pPr>
-        <w:keepNext/>
-        <w:keepLines/>
-        <w:spacing w:after="0" w:line="240" w:lineRule="auto"/>
-        <w:ind w:left="-180" w:right="1170" w:hanging="10"/>
-        <w:rPr>
-          <w:rFonts w:ascii="Times New Roman" w:eastAsia="Times New Roman" w:hAnsi="Times New Roman" w:cs="Times New Roman"/>
-          <w:color w:val="000000"/>
           <w:sz w:val="20"/>
           <w:szCs w:val="20"/>
         </w:rPr>
@@ -554,7 +359,48 @@
           <w:sz w:val="20"/>
           <w:szCs w:val="20"/>
         </w:rPr>
-        <w:t xml:space="preserve"> - Open University, Israel</w:t>
+        <w:t xml:space="preserve"> </w:t>
+      </w:r>
+      <w:r>
+        <w:rPr>
+          <w:rFonts w:ascii="Times New Roman" w:eastAsia="Times New Roman" w:hAnsi="Times New Roman" w:cs="Times New Roman"/>
+          <w:b/>
+          <w:color w:val="000000"/>
+          <w:sz w:val="20"/>
+          <w:szCs w:val="20"/>
+        </w:rPr>
+        <w:t>–</w:t>
+      </w:r>
+      <w:r>
+        <w:rPr>
+          <w:rFonts w:ascii="Times New Roman" w:eastAsia="Times New Roman" w:hAnsi="Times New Roman" w:cs="Times New Roman"/>
+          <w:b/>
+          <w:color w:val="000000"/>
+          <w:sz w:val="20"/>
+          <w:szCs w:val="20"/>
+        </w:rPr>
+        <w:t xml:space="preserve"> </w:t>
+      </w:r>
+      <w:r>
+        <w:rPr>
+          <w:rFonts w:ascii="Times New Roman" w:eastAsia="Times New Roman" w:hAnsi="Times New Roman" w:cs="Times New Roman"/>
+          <w:b/>
+          <w:color w:val="000000"/>
+          <w:sz w:val="20"/>
+          <w:szCs w:val="20"/>
+          <w:lang w:val="en-US"/>
+        </w:rPr>
+        <w:t xml:space="preserve">The </w:t>
+      </w:r>
+      <w:r>
+        <w:rPr>
+          <w:rFonts w:ascii="Times New Roman" w:eastAsia="Times New Roman" w:hAnsi="Times New Roman" w:cs="Times New Roman"/>
+          <w:b/>
+          <w:color w:val="000000"/>
+          <w:sz w:val="20"/>
+          <w:szCs w:val="20"/>
+        </w:rPr>
+        <w:t>Open University, Israel</w:t>
       </w:r>
       <w:r>
         <w:rPr>
@@ -647,7 +493,40 @@
           <w:szCs w:val="20"/>
           <w:lang w:val="en-US"/>
         </w:rPr>
-        <w:t>Technologies</w:t>
+        <w:t>Techn</w:t>
+      </w:r>
+      <w:r>
+        <w:rPr>
+          <w:rFonts w:ascii="Times New Roman" w:eastAsia="Times New Roman" w:hAnsi="Times New Roman" w:cs="Times New Roman"/>
+          <w:b/>
+          <w:color w:val="2E75B6"/>
+          <w:sz w:val="20"/>
+          <w:szCs w:val="20"/>
+          <w:lang w:val="en-US"/>
+        </w:rPr>
+        <w:t xml:space="preserve">ical </w:t>
+      </w:r>
+      <w:r>
+        <w:rPr>
+          <w:rFonts w:ascii="Times New Roman" w:eastAsia="Times New Roman" w:hAnsi="Times New Roman" w:cs="Times New Roman"/>
+          <w:b/>
+          <w:color w:val="2E75B6"/>
+          <w:sz w:val="20"/>
+          <w:szCs w:val="20"/>
+          <w:lang w:val="en-US"/>
+        </w:rPr>
+        <w:t>E</w:t>
+      </w:r>
+      <w:r>
+        <w:rPr>
+          <w:rFonts w:ascii="Times New Roman" w:eastAsia="Times New Roman" w:hAnsi="Times New Roman" w:cs="Times New Roman"/>
+          <w:b/>
+          <w:color w:val="2E75B6"/>
+          <w:sz w:val="20"/>
+          <w:szCs w:val="20"/>
+          <w:lang w:val="en-US"/>
+        </w:rPr>
+        <w:t>xpertise</w:t>
       </w:r>
     </w:p>
     <w:p>
@@ -753,22 +632,7 @@
         <w:t>Backend</w:t>
       </w:r>
       <w:r>
-        <w:t>: Node.js</w:t>
-      </w:r>
-      <w:r>
-        <w:rPr>
-          <w:lang w:val="en-US"/>
-        </w:rPr>
-        <w:t xml:space="preserve">, </w:t>
-      </w:r>
-      <w:r>
-        <w:rPr>
-          <w:lang w:val="en-US"/>
-        </w:rPr>
-        <w:t>Python</w:t>
-      </w:r>
-      <w:r>
-        <w:t>, Express, REST</w:t>
+        <w:t>: Node.js, Express, REST</w:t>
       </w:r>
       <w:proofErr w:type="spellStart"/>
       <w:r>
@@ -822,7 +686,13 @@
         <w:t>PostgreSQL, MySQL</w:t>
       </w:r>
       <w:r>
-        <w:t>, MongoDB, Mongoose, Authentication</w:t>
+        <w:t xml:space="preserve">, </w:t>
+      </w:r>
+      <w:r>
+        <w:t>MongoDB</w:t>
+      </w:r>
+      <w:r>
+        <w:t>, Authentication</w:t>
       </w:r>
       <w:r>
         <w:rPr>
@@ -874,144 +744,6 @@
     </w:p>
     <w:p>
       <w:pPr>
-        <w:spacing w:after="13" w:line="248" w:lineRule="auto"/>
-        <w:ind w:left="-180" w:right="1170" w:hanging="10"/>
-        <w:rPr>
-          <w:b/>
-          <w:color w:val="C45911"/>
-          <w:highlight w:val="white"/>
-        </w:rPr>
-      </w:pPr>
-      <w:r>
-        <w:rPr>
-          <w:rFonts w:ascii="Times New Roman" w:eastAsia="Times New Roman" w:hAnsi="Times New Roman" w:cs="Times New Roman"/>
-          <w:b/>
-          <w:bCs/>
-          <w:color w:val="000000"/>
-          <w:sz w:val="20"/>
-          <w:szCs w:val="20"/>
-          <w:lang w:val="en-US"/>
-        </w:rPr>
-        <w:t>Tools</w:t>
-      </w:r>
-      <w:r>
-        <w:rPr>
-          <w:rFonts w:ascii="Times New Roman" w:eastAsia="Times New Roman" w:hAnsi="Times New Roman" w:cs="Times New Roman"/>
-          <w:color w:val="000000"/>
-          <w:sz w:val="20"/>
-          <w:szCs w:val="20"/>
-        </w:rPr>
-        <w:t xml:space="preserve">: </w:t>
-      </w:r>
-      <w:r>
-        <w:rPr>
-          <w:rFonts w:ascii="Times New Roman" w:eastAsia="Times New Roman" w:hAnsi="Times New Roman" w:cs="Times New Roman"/>
-          <w:color w:val="000000"/>
-          <w:sz w:val="20"/>
-          <w:szCs w:val="20"/>
-        </w:rPr>
-        <w:t xml:space="preserve">Git, GitHub, </w:t>
-      </w:r>
-      <w:r>
-        <w:rPr>
-          <w:rFonts w:ascii="Times New Roman" w:eastAsia="Times New Roman" w:hAnsi="Times New Roman" w:cs="Times New Roman"/>
-          <w:color w:val="000000"/>
-          <w:sz w:val="20"/>
-          <w:szCs w:val="20"/>
-        </w:rPr>
-        <w:t xml:space="preserve">Elastic-search (Kibana), Jira, Salesforce, Site24x7, Grafana, ICINGA, </w:t>
-      </w:r>
-      <w:proofErr w:type="spellStart"/>
-      <w:r>
-        <w:rPr>
-          <w:rFonts w:ascii="Times New Roman" w:eastAsia="Times New Roman" w:hAnsi="Times New Roman" w:cs="Times New Roman"/>
-          <w:color w:val="000000"/>
-          <w:sz w:val="20"/>
-          <w:szCs w:val="20"/>
-        </w:rPr>
-        <w:t>OPSView</w:t>
-      </w:r>
-      <w:proofErr w:type="spellEnd"/>
-      <w:r>
-        <w:rPr>
-          <w:rFonts w:ascii="Times New Roman" w:eastAsia="Times New Roman" w:hAnsi="Times New Roman" w:cs="Times New Roman"/>
-          <w:color w:val="000000"/>
-          <w:sz w:val="20"/>
-          <w:szCs w:val="20"/>
-        </w:rPr>
-        <w:t>, Visual</w:t>
-      </w:r>
-      <w:r>
-        <w:rPr>
-          <w:rFonts w:ascii="Times New Roman" w:eastAsia="Times New Roman" w:hAnsi="Times New Roman" w:cs="Times New Roman"/>
-          <w:color w:val="000000"/>
-          <w:sz w:val="20"/>
-          <w:szCs w:val="20"/>
-          <w:lang w:val="en-US"/>
-        </w:rPr>
-        <w:t>C</w:t>
-      </w:r>
-      <w:proofErr w:type="spellStart"/>
-      <w:r>
-        <w:rPr>
-          <w:rFonts w:ascii="Times New Roman" w:eastAsia="Times New Roman" w:hAnsi="Times New Roman" w:cs="Times New Roman"/>
-          <w:color w:val="000000"/>
-          <w:sz w:val="20"/>
-          <w:szCs w:val="20"/>
-        </w:rPr>
-        <w:t>ron</w:t>
-      </w:r>
-      <w:proofErr w:type="spellEnd"/>
-      <w:r>
-        <w:rPr>
-          <w:rFonts w:ascii="Times New Roman" w:eastAsia="Times New Roman" w:hAnsi="Times New Roman" w:cs="Times New Roman"/>
-          <w:color w:val="000000"/>
-          <w:sz w:val="20"/>
-          <w:szCs w:val="20"/>
-        </w:rPr>
-        <w:t>, SPSS, Microsoft Office</w:t>
-      </w:r>
-      <w:r>
-        <w:rPr>
-          <w:rFonts w:ascii="Times New Roman" w:eastAsia="Times New Roman" w:hAnsi="Times New Roman" w:cs="Times New Roman"/>
-          <w:color w:val="000000"/>
-          <w:sz w:val="20"/>
-          <w:szCs w:val="20"/>
-          <w:lang w:val="en-US"/>
-        </w:rPr>
-        <w:t xml:space="preserve"> Suite</w:t>
-      </w:r>
-      <w:r>
-        <w:rPr>
-          <w:rFonts w:ascii="Times New Roman" w:eastAsia="Times New Roman" w:hAnsi="Times New Roman" w:cs="Times New Roman"/>
-          <w:color w:val="000000"/>
-          <w:sz w:val="20"/>
-          <w:szCs w:val="20"/>
-        </w:rPr>
-        <w:t xml:space="preserve">, </w:t>
-      </w:r>
-      <w:r>
-        <w:rPr>
-          <w:rFonts w:ascii="Times New Roman" w:eastAsia="Times New Roman" w:hAnsi="Times New Roman" w:cs="Times New Roman"/>
-          <w:color w:val="000000"/>
-          <w:sz w:val="20"/>
-          <w:szCs w:val="20"/>
-        </w:rPr>
-        <w:t>vSphere</w:t>
-      </w:r>
-      <w:r>
-        <w:rPr>
-          <w:rFonts w:ascii="Times New Roman" w:eastAsia="Times New Roman" w:hAnsi="Times New Roman" w:cs="Times New Roman"/>
-          <w:color w:val="000000"/>
-          <w:sz w:val="20"/>
-          <w:szCs w:val="20"/>
-          <w:lang w:val="en-US"/>
-        </w:rPr>
-        <w:t>, VS, Atom</w:t>
-      </w:r>
-    </w:p>
-    <w:p>
-      <w:pPr>
         <w:spacing w:after="0" w:line="240" w:lineRule="auto"/>
         <w:ind w:left="-180" w:right="827"/>
         <w:rPr>
@@ -1069,6 +801,16 @@
           <w:lang w:val="en-US"/>
         </w:rPr>
         <w:t>Web Development Bootcamp</w:t>
+      </w:r>
+      <w:r>
+        <w:rPr>
+          <w:rFonts w:ascii="Times New Roman" w:eastAsia="Times New Roman" w:hAnsi="Times New Roman" w:cs="Times New Roman"/>
+          <w:color w:val="000000"/>
+          <w:sz w:val="20"/>
+          <w:szCs w:val="20"/>
+          <w:lang w:val="en-US"/>
+        </w:rPr>
+        <w:t>s</w:t>
       </w:r>
       <w:r>
         <w:rPr>
@@ -1154,6 +896,7 @@
         <w:ind w:left="-180" w:right="810"/>
         <w:rPr>
           <w:rFonts w:ascii="Times New Roman" w:eastAsia="Times New Roman" w:hAnsi="Times New Roman" w:cs="Times New Roman"/>
+          <w:b/>
           <w:color w:val="000000"/>
           <w:sz w:val="20"/>
           <w:szCs w:val="20"/>
@@ -1239,457 +982,7 @@
           <w:sz w:val="20"/>
           <w:szCs w:val="20"/>
         </w:rPr>
-        <w:t xml:space="preserve"> NAYAX </w:t>
-      </w:r>
-      <w:r>
-        <w:rPr>
-          <w:rFonts w:ascii="Times New Roman" w:eastAsia="Times New Roman" w:hAnsi="Times New Roman" w:cs="Times New Roman"/>
-          <w:color w:val="000000"/>
-          <w:sz w:val="20"/>
-          <w:szCs w:val="20"/>
-        </w:rPr>
-        <w:t xml:space="preserve">cashless payments solutions </w:t>
-      </w:r>
-    </w:p>
-    <w:p>
-      <w:pPr>
-        <w:tabs>
-          <w:tab w:val="center" w:pos="5041"/>
-          <w:tab w:val="center" w:pos="5761"/>
-          <w:tab w:val="center" w:pos="6481"/>
-          <w:tab w:val="center" w:pos="7201"/>
-          <w:tab w:val="left" w:pos="9639"/>
-        </w:tabs>
-        <w:spacing w:after="0" w:line="240" w:lineRule="auto"/>
-        <w:ind w:left="-180" w:right="810" w:hanging="10"/>
-        <w:rPr>
-          <w:rFonts w:ascii="Times New Roman" w:eastAsia="Times New Roman" w:hAnsi="Times New Roman" w:cs="Times New Roman"/>
-          <w:color w:val="000000"/>
-          <w:sz w:val="20"/>
-          <w:szCs w:val="20"/>
-        </w:rPr>
-      </w:pPr>
-      <w:r>
-        <w:rPr>
-          <w:rFonts w:ascii="Times New Roman" w:eastAsia="Times New Roman" w:hAnsi="Times New Roman" w:cs="Times New Roman"/>
-          <w:color w:val="000000"/>
-          <w:sz w:val="20"/>
-          <w:szCs w:val="20"/>
-        </w:rPr>
-        <w:t>Monitoring and responding to events and various technical problems in a complex environment to provide effective solutions in real-time about devices such as vending machines, self-check-out stations and electric vehicle</w:t>
-      </w:r>
-      <w:r>
-        <w:rPr>
-          <w:rFonts w:ascii="Times New Roman" w:eastAsia="Times New Roman" w:hAnsi="Times New Roman" w:cs="Times New Roman"/>
-          <w:color w:val="000000"/>
-          <w:sz w:val="20"/>
-          <w:szCs w:val="20"/>
-          <w:lang w:val="en-US"/>
-        </w:rPr>
-        <w:t xml:space="preserve"> chargers.</w:t>
-      </w:r>
-    </w:p>
-    <w:p>
-      <w:pPr>
-        <w:tabs>
-          <w:tab w:val="center" w:pos="5041"/>
-          <w:tab w:val="center" w:pos="5761"/>
-          <w:tab w:val="center" w:pos="6481"/>
-          <w:tab w:val="center" w:pos="7201"/>
-          <w:tab w:val="right" w:pos="9900"/>
-        </w:tabs>
-        <w:spacing w:after="0" w:line="240" w:lineRule="auto"/>
-        <w:ind w:left="-180" w:right="810" w:hanging="10"/>
-        <w:rPr>
-          <w:rFonts w:ascii="Times New Roman" w:eastAsia="Times New Roman" w:hAnsi="Times New Roman" w:cs="Times New Roman"/>
-          <w:color w:val="000000"/>
-          <w:sz w:val="20"/>
-          <w:szCs w:val="20"/>
-          <w:lang w:val="en-US"/>
-        </w:rPr>
-      </w:pPr>
-      <w:r>
-        <w:rPr>
-          <w:rFonts w:ascii="Times New Roman" w:eastAsia="Times New Roman" w:hAnsi="Times New Roman" w:cs="Times New Roman"/>
-          <w:color w:val="000000"/>
-          <w:sz w:val="20"/>
-          <w:szCs w:val="20"/>
-        </w:rPr>
-        <w:t>Providing technical issue resolution with worldwide customers</w:t>
-      </w:r>
-      <w:r>
-        <w:rPr>
-          <w:rFonts w:ascii="Times New Roman" w:eastAsia="Times New Roman" w:hAnsi="Times New Roman" w:cs="Times New Roman"/>
-          <w:color w:val="000000"/>
-          <w:sz w:val="20"/>
-          <w:szCs w:val="20"/>
-          <w:lang w:val="en-US"/>
-        </w:rPr>
-        <w:t xml:space="preserve">, includes </w:t>
-      </w:r>
-      <w:proofErr w:type="spellStart"/>
-      <w:r>
-        <w:rPr>
-          <w:rFonts w:ascii="Times New Roman" w:eastAsia="Times New Roman" w:hAnsi="Times New Roman" w:cs="Times New Roman"/>
-          <w:color w:val="000000"/>
-          <w:sz w:val="20"/>
-          <w:szCs w:val="20"/>
-          <w:lang w:val="en-US"/>
-        </w:rPr>
-        <w:t>deeping</w:t>
-      </w:r>
-      <w:proofErr w:type="spellEnd"/>
-      <w:r>
-        <w:rPr>
-          <w:rFonts w:ascii="Times New Roman" w:eastAsia="Times New Roman" w:hAnsi="Times New Roman" w:cs="Times New Roman"/>
-          <w:color w:val="000000"/>
-          <w:sz w:val="20"/>
-          <w:szCs w:val="20"/>
-          <w:lang w:val="en-US"/>
-        </w:rPr>
-        <w:t xml:space="preserve"> </w:t>
-      </w:r>
-      <w:r>
-        <w:rPr>
-          <w:rFonts w:ascii="Times New Roman" w:eastAsia="Times New Roman" w:hAnsi="Times New Roman" w:cs="Times New Roman"/>
-          <w:color w:val="000000"/>
-          <w:sz w:val="20"/>
-          <w:szCs w:val="20"/>
-          <w:lang w:val="en-US"/>
-        </w:rPr>
-        <w:t xml:space="preserve">investigations </w:t>
-      </w:r>
-      <w:r>
-        <w:rPr>
-          <w:rFonts w:ascii="Times New Roman" w:eastAsia="Times New Roman" w:hAnsi="Times New Roman" w:cs="Times New Roman"/>
-          <w:color w:val="000000"/>
-          <w:sz w:val="20"/>
-          <w:szCs w:val="20"/>
-        </w:rPr>
-        <w:t xml:space="preserve">activities </w:t>
-      </w:r>
-      <w:r>
-        <w:rPr>
-          <w:rFonts w:ascii="Times New Roman" w:eastAsia="Times New Roman" w:hAnsi="Times New Roman" w:cs="Times New Roman"/>
-          <w:color w:val="000000"/>
-          <w:sz w:val="20"/>
-          <w:szCs w:val="20"/>
-          <w:lang w:val="en-US"/>
-        </w:rPr>
-        <w:t>on</w:t>
-      </w:r>
-      <w:r>
-        <w:rPr>
-          <w:rFonts w:ascii="Times New Roman" w:eastAsia="Times New Roman" w:hAnsi="Times New Roman" w:cs="Times New Roman"/>
-          <w:color w:val="000000"/>
-          <w:sz w:val="20"/>
-          <w:szCs w:val="20"/>
-        </w:rPr>
-        <w:t xml:space="preserve"> production environment, network and business transaction report</w:t>
-      </w:r>
-      <w:r>
-        <w:rPr>
-          <w:rFonts w:ascii="Times New Roman" w:eastAsia="Times New Roman" w:hAnsi="Times New Roman" w:cs="Times New Roman"/>
-          <w:color w:val="000000"/>
-          <w:sz w:val="20"/>
-          <w:szCs w:val="20"/>
-          <w:lang w:val="en-US"/>
-        </w:rPr>
-        <w:t xml:space="preserve">s, </w:t>
-      </w:r>
-      <w:r>
-        <w:rPr>
-          <w:rFonts w:ascii="Times New Roman" w:eastAsia="Times New Roman" w:hAnsi="Times New Roman" w:cs="Times New Roman"/>
-          <w:color w:val="000000"/>
-          <w:sz w:val="20"/>
-          <w:szCs w:val="20"/>
-        </w:rPr>
-        <w:t xml:space="preserve">Documenting </w:t>
-      </w:r>
-      <w:r>
-        <w:rPr>
-          <w:rFonts w:ascii="Times New Roman" w:eastAsia="Times New Roman" w:hAnsi="Times New Roman" w:cs="Times New Roman"/>
-          <w:color w:val="000000"/>
-          <w:sz w:val="20"/>
-          <w:szCs w:val="20"/>
-          <w:lang w:val="en-US"/>
-        </w:rPr>
-        <w:t xml:space="preserve">and </w:t>
-      </w:r>
-      <w:r>
-        <w:rPr>
-          <w:rFonts w:ascii="Times New Roman" w:eastAsia="Times New Roman" w:hAnsi="Times New Roman" w:cs="Times New Roman"/>
-          <w:color w:val="000000"/>
-          <w:sz w:val="20"/>
-          <w:szCs w:val="20"/>
-        </w:rPr>
-        <w:t>troubleshooting</w:t>
-      </w:r>
-      <w:r>
-        <w:rPr>
-          <w:rFonts w:ascii="Times New Roman" w:eastAsia="Times New Roman" w:hAnsi="Times New Roman" w:cs="Times New Roman"/>
-          <w:color w:val="000000"/>
-          <w:sz w:val="20"/>
-          <w:szCs w:val="20"/>
-          <w:lang w:val="en-US"/>
-        </w:rPr>
-        <w:t>.</w:t>
-      </w:r>
-    </w:p>
-    <w:p>
-      <w:pPr>
-        <w:tabs>
-          <w:tab w:val="center" w:pos="5041"/>
-          <w:tab w:val="center" w:pos="5761"/>
-          <w:tab w:val="center" w:pos="6481"/>
-          <w:tab w:val="center" w:pos="7201"/>
-          <w:tab w:val="right" w:pos="9900"/>
-        </w:tabs>
-        <w:spacing w:after="0" w:line="240" w:lineRule="auto"/>
-        <w:ind w:left="-180" w:right="810" w:hanging="10"/>
-        <w:rPr>
-          <w:rFonts w:ascii="Times New Roman" w:eastAsia="Times New Roman" w:hAnsi="Times New Roman" w:cs="Times New Roman"/>
-          <w:color w:val="000000"/>
-          <w:sz w:val="20"/>
-          <w:szCs w:val="20"/>
-        </w:rPr>
-      </w:pPr>
-      <w:r>
-        <w:rPr>
-          <w:rFonts w:ascii="Times New Roman" w:eastAsia="Times New Roman" w:hAnsi="Times New Roman" w:cs="Times New Roman"/>
-          <w:color w:val="000000"/>
-          <w:sz w:val="20"/>
-          <w:szCs w:val="20"/>
-        </w:rPr>
-        <w:t>Monitoring services</w:t>
-      </w:r>
-      <w:r>
-        <w:rPr>
-          <w:rFonts w:ascii="Times New Roman" w:eastAsia="Times New Roman" w:hAnsi="Times New Roman" w:cs="Times New Roman"/>
-          <w:color w:val="000000"/>
-          <w:sz w:val="20"/>
-          <w:szCs w:val="20"/>
-          <w:lang w:val="en-US"/>
-        </w:rPr>
-        <w:t xml:space="preserve"> (QA</w:t>
-      </w:r>
-      <w:r>
-        <w:rPr>
-          <w:rFonts w:ascii="Times New Roman" w:eastAsia="Times New Roman" w:hAnsi="Times New Roman" w:cs="Times New Roman"/>
-          <w:color w:val="000000"/>
-          <w:sz w:val="20"/>
-          <w:szCs w:val="20"/>
-        </w:rPr>
-        <w:t>,</w:t>
-      </w:r>
-      <w:r>
-        <w:rPr>
-          <w:rFonts w:ascii="Times New Roman" w:eastAsia="Times New Roman" w:hAnsi="Times New Roman" w:cs="Times New Roman"/>
-          <w:color w:val="000000"/>
-          <w:sz w:val="20"/>
-          <w:szCs w:val="20"/>
-          <w:lang w:val="en-US"/>
-        </w:rPr>
-        <w:t xml:space="preserve"> Prod)</w:t>
-      </w:r>
-      <w:r>
-        <w:rPr>
-          <w:rFonts w:ascii="Times New Roman" w:eastAsia="Times New Roman" w:hAnsi="Times New Roman" w:cs="Times New Roman"/>
-          <w:color w:val="000000"/>
-          <w:sz w:val="20"/>
-          <w:szCs w:val="20"/>
-        </w:rPr>
-        <w:t xml:space="preserve"> infrastructure health, CPU and Memory Usage, Disks space, security, Bi reports.</w:t>
-      </w:r>
-    </w:p>
-    <w:p>
-      <w:pPr>
-        <w:tabs>
-          <w:tab w:val="center" w:pos="5041"/>
-          <w:tab w:val="center" w:pos="5761"/>
-          <w:tab w:val="center" w:pos="6481"/>
-          <w:tab w:val="center" w:pos="7201"/>
-          <w:tab w:val="right" w:pos="9900"/>
-        </w:tabs>
-        <w:spacing w:after="0" w:line="240" w:lineRule="auto"/>
-        <w:ind w:left="-180" w:right="810" w:hanging="10"/>
-        <w:rPr>
-          <w:rFonts w:ascii="Times New Roman" w:eastAsia="Times New Roman" w:hAnsi="Times New Roman" w:cs="Times New Roman"/>
-          <w:color w:val="000000"/>
-          <w:sz w:val="20"/>
-          <w:szCs w:val="20"/>
-        </w:rPr>
-      </w:pPr>
-      <w:r>
-        <w:rPr>
-          <w:rFonts w:ascii="Times New Roman" w:eastAsia="Times New Roman" w:hAnsi="Times New Roman" w:cs="Times New Roman"/>
-          <w:color w:val="000000"/>
-          <w:sz w:val="20"/>
-          <w:szCs w:val="20"/>
-        </w:rPr>
-        <w:t xml:space="preserve">Working with clients, account managers, technical and support representatives to resolve app </w:t>
-      </w:r>
-      <w:r>
-        <w:rPr>
-          <w:rFonts w:ascii="Times New Roman" w:eastAsia="Times New Roman" w:hAnsi="Times New Roman" w:cs="Times New Roman"/>
-          <w:color w:val="000000"/>
-          <w:sz w:val="20"/>
-          <w:szCs w:val="20"/>
-        </w:rPr>
-        <w:t>problems</w:t>
-      </w:r>
-      <w:r>
-        <w:rPr>
-          <w:rFonts w:ascii="Times New Roman" w:eastAsia="Times New Roman" w:hAnsi="Times New Roman" w:cs="Times New Roman"/>
-          <w:color w:val="000000"/>
-          <w:sz w:val="20"/>
-          <w:szCs w:val="20"/>
-        </w:rPr>
-        <w:t>.</w:t>
-      </w:r>
-    </w:p>
-    <w:p>
-      <w:pPr>
-        <w:tabs>
-          <w:tab w:val="center" w:pos="5041"/>
-          <w:tab w:val="center" w:pos="5761"/>
-          <w:tab w:val="center" w:pos="6481"/>
-          <w:tab w:val="center" w:pos="7201"/>
-          <w:tab w:val="right" w:pos="9900"/>
-        </w:tabs>
-        <w:spacing w:after="0" w:line="240" w:lineRule="auto"/>
-        <w:ind w:left="-180" w:right="810" w:hanging="10"/>
-        <w:rPr>
-          <w:rFonts w:ascii="Times New Roman" w:eastAsia="Times New Roman" w:hAnsi="Times New Roman" w:cs="Times New Roman"/>
-          <w:color w:val="000000"/>
-          <w:sz w:val="20"/>
-          <w:szCs w:val="20"/>
-        </w:rPr>
-      </w:pPr>
-      <w:r>
-        <w:rPr>
-          <w:rFonts w:ascii="Times New Roman" w:eastAsia="Times New Roman" w:hAnsi="Times New Roman" w:cs="Times New Roman"/>
-          <w:color w:val="000000"/>
-          <w:sz w:val="20"/>
-          <w:szCs w:val="20"/>
-          <w:lang w:val="en-US"/>
-        </w:rPr>
-        <w:t>Resolving and e</w:t>
-      </w:r>
-      <w:proofErr w:type="spellStart"/>
-      <w:r>
-        <w:rPr>
-          <w:rFonts w:ascii="Times New Roman" w:eastAsia="Times New Roman" w:hAnsi="Times New Roman" w:cs="Times New Roman"/>
-          <w:color w:val="000000"/>
-          <w:sz w:val="20"/>
-          <w:szCs w:val="20"/>
-        </w:rPr>
-        <w:t>scalating</w:t>
-      </w:r>
-      <w:proofErr w:type="spellEnd"/>
-      <w:r>
-        <w:rPr>
-          <w:rFonts w:ascii="Times New Roman" w:eastAsia="Times New Roman" w:hAnsi="Times New Roman" w:cs="Times New Roman"/>
-          <w:color w:val="000000"/>
-          <w:sz w:val="20"/>
-          <w:szCs w:val="20"/>
-        </w:rPr>
-        <w:t xml:space="preserve"> </w:t>
-      </w:r>
-      <w:r>
-        <w:rPr>
-          <w:rFonts w:ascii="Times New Roman" w:eastAsia="Times New Roman" w:hAnsi="Times New Roman" w:cs="Times New Roman"/>
-          <w:color w:val="000000"/>
-          <w:sz w:val="20"/>
-          <w:szCs w:val="20"/>
-        </w:rPr>
-        <w:t xml:space="preserve">issues by using </w:t>
-      </w:r>
-      <w:r>
-        <w:rPr>
-          <w:rFonts w:ascii="Times New Roman" w:eastAsia="Times New Roman" w:hAnsi="Times New Roman" w:cs="Times New Roman"/>
-          <w:color w:val="000000"/>
-          <w:sz w:val="20"/>
-          <w:szCs w:val="20"/>
-          <w:lang w:val="en-US"/>
-        </w:rPr>
-        <w:t xml:space="preserve">internal and external tools, </w:t>
-      </w:r>
-      <w:r>
-        <w:rPr>
-          <w:rFonts w:ascii="Times New Roman" w:eastAsia="Times New Roman" w:hAnsi="Times New Roman" w:cs="Times New Roman"/>
-          <w:color w:val="000000"/>
-          <w:sz w:val="20"/>
-          <w:szCs w:val="20"/>
-        </w:rPr>
-        <w:t>monitor</w:t>
-      </w:r>
-      <w:proofErr w:type="spellStart"/>
-      <w:r>
-        <w:rPr>
-          <w:rFonts w:ascii="Times New Roman" w:eastAsia="Times New Roman" w:hAnsi="Times New Roman" w:cs="Times New Roman"/>
-          <w:color w:val="000000"/>
-          <w:sz w:val="20"/>
-          <w:szCs w:val="20"/>
-          <w:lang w:val="en-US"/>
-        </w:rPr>
-        <w:t>ing</w:t>
-      </w:r>
-      <w:proofErr w:type="spellEnd"/>
-      <w:r>
-        <w:rPr>
-          <w:rFonts w:ascii="Times New Roman" w:eastAsia="Times New Roman" w:hAnsi="Times New Roman" w:cs="Times New Roman"/>
-          <w:color w:val="000000"/>
-          <w:sz w:val="20"/>
-          <w:szCs w:val="20"/>
-          <w:lang w:val="en-US"/>
-        </w:rPr>
-        <w:t>,</w:t>
-      </w:r>
-      <w:r>
-        <w:rPr>
-          <w:rFonts w:ascii="Times New Roman" w:eastAsia="Times New Roman" w:hAnsi="Times New Roman" w:cs="Times New Roman"/>
-          <w:color w:val="000000"/>
-          <w:sz w:val="20"/>
-          <w:szCs w:val="20"/>
-        </w:rPr>
-        <w:t xml:space="preserve"> documenting and taking preventative steps to ensure issues do not </w:t>
-      </w:r>
-      <w:r>
-        <w:rPr>
-          <w:rFonts w:ascii="Times New Roman" w:eastAsia="Times New Roman" w:hAnsi="Times New Roman" w:cs="Times New Roman"/>
-          <w:color w:val="000000"/>
-          <w:sz w:val="20"/>
-          <w:szCs w:val="20"/>
-        </w:rPr>
-        <w:t>occur and</w:t>
-      </w:r>
-      <w:r>
-        <w:rPr>
-          <w:rFonts w:ascii="Times New Roman" w:eastAsia="Times New Roman" w:hAnsi="Times New Roman" w:cs="Times New Roman"/>
-          <w:color w:val="000000"/>
-          <w:sz w:val="20"/>
-          <w:szCs w:val="20"/>
-        </w:rPr>
-        <w:t xml:space="preserve"> </w:t>
-      </w:r>
-      <w:r>
-        <w:rPr>
-          <w:rFonts w:ascii="Times New Roman" w:eastAsia="Times New Roman" w:hAnsi="Times New Roman" w:cs="Times New Roman"/>
-          <w:color w:val="000000"/>
-          <w:sz w:val="20"/>
-          <w:szCs w:val="20"/>
-        </w:rPr>
-        <w:t>involved</w:t>
-      </w:r>
-      <w:r>
-        <w:rPr>
-          <w:rFonts w:ascii="Times New Roman" w:eastAsia="Times New Roman" w:hAnsi="Times New Roman" w:cs="Times New Roman"/>
-          <w:color w:val="000000"/>
-          <w:sz w:val="20"/>
-          <w:szCs w:val="20"/>
-        </w:rPr>
-        <w:t xml:space="preserve"> in high-level security actions.</w:t>
+        <w:t xml:space="preserve"> NAYAX</w:t>
       </w:r>
     </w:p>
     <w:p>
@@ -1705,6 +998,49 @@
         <w:ind w:left="-180" w:right="1170" w:hanging="10"/>
         <w:rPr>
           <w:rFonts w:ascii="Times New Roman" w:eastAsia="Times New Roman" w:hAnsi="Times New Roman" w:cs="Times New Roman"/>
+          <w:bCs/>
+          <w:color w:val="000000"/>
+          <w:sz w:val="20"/>
+          <w:szCs w:val="20"/>
+          <w:lang w:val="en-US"/>
+        </w:rPr>
+      </w:pPr>
+      <w:r>
+        <w:rPr>
+          <w:rFonts w:ascii="Times New Roman" w:eastAsia="Times New Roman" w:hAnsi="Times New Roman" w:cs="Times New Roman"/>
+          <w:bCs/>
+          <w:color w:val="000000"/>
+          <w:sz w:val="20"/>
+          <w:szCs w:val="20"/>
+          <w:lang w:val="en-US"/>
+        </w:rPr>
+        <w:t>D</w:t>
+      </w:r>
+      <w:r>
+        <w:rPr>
+          <w:rFonts w:ascii="Times New Roman" w:eastAsia="Times New Roman" w:hAnsi="Times New Roman" w:cs="Times New Roman"/>
+          <w:bCs/>
+          <w:color w:val="000000"/>
+          <w:sz w:val="20"/>
+          <w:szCs w:val="20"/>
+          <w:lang w:val="en-US"/>
+        </w:rPr>
+        <w:t>edicated to proactive monitoring, observing events in a complex environment, and ensuring the smooth operation of diverse devices. I collaborate on a global scale to investigate and troubleshoot, with a focus on maintaining seamless operations within QA and Production. Alongside this, I excel in resolving application problems and play an active role in high-level security actions. My skills encompass issue resolution, escalation, and meticulous documentation, all contributing to operational excellence and enhanced security measures.</w:t>
+      </w:r>
+    </w:p>
+    <w:p>
+      <w:pPr>
+        <w:tabs>
+          <w:tab w:val="center" w:pos="5041"/>
+          <w:tab w:val="center" w:pos="5761"/>
+          <w:tab w:val="center" w:pos="6481"/>
+          <w:tab w:val="center" w:pos="7201"/>
+          <w:tab w:val="right" w:pos="9900"/>
+        </w:tabs>
+        <w:spacing w:after="0" w:line="240" w:lineRule="auto"/>
+        <w:ind w:left="-180" w:right="1170" w:hanging="10"/>
+        <w:rPr>
+          <w:rFonts w:ascii="Times New Roman" w:eastAsia="Times New Roman" w:hAnsi="Times New Roman" w:cs="Times New Roman"/>
           <w:color w:val="000000"/>
           <w:sz w:val="20"/>
           <w:szCs w:val="20"/>
@@ -1809,48 +1145,6 @@
           <w:szCs w:val="20"/>
         </w:rPr>
         <w:t xml:space="preserve"> </w:t>
-      </w:r>
-    </w:p>
-    <w:p>
-      <w:pPr>
-        <w:spacing w:after="13" w:line="240" w:lineRule="auto"/>
-        <w:ind w:left="-180" w:right="1170" w:hanging="10"/>
-        <w:rPr>
-          <w:rFonts w:ascii="Times New Roman" w:eastAsia="Times New Roman" w:hAnsi="Times New Roman" w:cs="Times New Roman"/>
-          <w:color w:val="000000"/>
-          <w:sz w:val="20"/>
-          <w:szCs w:val="20"/>
-        </w:rPr>
-      </w:pPr>
-      <w:r>
-        <w:rPr>
-          <w:rFonts w:ascii="Times New Roman" w:eastAsia="Times New Roman" w:hAnsi="Times New Roman" w:cs="Times New Roman"/>
-          <w:color w:val="000000"/>
-          <w:sz w:val="20"/>
-          <w:szCs w:val="20"/>
-        </w:rPr>
-        <w:t xml:space="preserve">Selling out-source courses and giving client service. </w:t>
-      </w:r>
-    </w:p>
-    <w:p>
-      <w:pPr>
-        <w:spacing w:after="13" w:line="240" w:lineRule="auto"/>
-        <w:ind w:left="-180" w:right="90" w:hanging="10"/>
-        <w:rPr>
-          <w:rFonts w:ascii="Times New Roman" w:eastAsia="Times New Roman" w:hAnsi="Times New Roman" w:cs="Times New Roman"/>
-          <w:color w:val="000000"/>
-          <w:sz w:val="20"/>
-          <w:szCs w:val="20"/>
-        </w:rPr>
-      </w:pPr>
-      <w:r>
-        <w:rPr>
-          <w:rFonts w:ascii="Times New Roman" w:eastAsia="Times New Roman" w:hAnsi="Times New Roman" w:cs="Times New Roman"/>
-          <w:color w:val="000000"/>
-          <w:sz w:val="20"/>
-          <w:szCs w:val="20"/>
-        </w:rPr>
-        <w:t>Developed time management skills, quality work under pressure and kindly customer service.</w:t>
       </w:r>
     </w:p>
     <w:p>
@@ -1870,12 +1164,31 @@
         <w:ind w:left="-180" w:right="1170"/>
         <w:rPr>
           <w:rFonts w:ascii="Times New Roman" w:eastAsia="Times New Roman" w:hAnsi="Times New Roman" w:cs="Times New Roman"/>
-          <w:b/>
-          <w:color w:val="000000"/>
-          <w:sz w:val="20"/>
-          <w:szCs w:val="20"/>
-        </w:rPr>
-      </w:pPr>
+          <w:color w:val="000000"/>
+          <w:sz w:val="20"/>
+          <w:szCs w:val="20"/>
+          <w:lang w:val="en-US"/>
+        </w:rPr>
+      </w:pPr>
+      <w:r>
+        <w:rPr>
+          <w:rFonts w:ascii="Times New Roman" w:eastAsia="Times New Roman" w:hAnsi="Times New Roman" w:cs="Times New Roman"/>
+          <w:color w:val="000000"/>
+          <w:sz w:val="20"/>
+          <w:szCs w:val="20"/>
+        </w:rPr>
+        <w:t>Facilitating the sale of outsourced courses while providing exceptional client service, I developed a strong foundation in time management and the ability to deliver quality work under pressure. These experiences have honed my customer service skills and cultivated a mindset of proactive problem-solving</w:t>
+      </w:r>
+      <w:r>
+        <w:rPr>
+          <w:rFonts w:ascii="Times New Roman" w:eastAsia="Times New Roman" w:hAnsi="Times New Roman" w:cs="Times New Roman"/>
+          <w:color w:val="000000"/>
+          <w:sz w:val="20"/>
+          <w:szCs w:val="20"/>
+          <w:lang w:val="en-US"/>
+        </w:rPr>
+        <w:t>.</w:t>
+      </w:r>
     </w:p>
     <w:p>
       <w:pPr>
@@ -1894,6 +1207,31 @@
         <w:ind w:left="-180" w:right="1170"/>
         <w:rPr>
           <w:rFonts w:ascii="Times New Roman" w:eastAsia="Times New Roman" w:hAnsi="Times New Roman" w:cs="Times New Roman"/>
+          <w:b/>
+          <w:color w:val="000000"/>
+          <w:sz w:val="20"/>
+          <w:szCs w:val="20"/>
+        </w:rPr>
+      </w:pPr>
+    </w:p>
+    <w:p>
+      <w:pPr>
+        <w:tabs>
+          <w:tab w:val="center" w:pos="2160"/>
+          <w:tab w:val="center" w:pos="2881"/>
+          <w:tab w:val="center" w:pos="3601"/>
+          <w:tab w:val="center" w:pos="4321"/>
+          <w:tab w:val="center" w:pos="5041"/>
+          <w:tab w:val="center" w:pos="5761"/>
+          <w:tab w:val="center" w:pos="6481"/>
+          <w:tab w:val="center" w:pos="7201"/>
+          <w:tab w:val="right" w:pos="10890"/>
+        </w:tabs>
+        <w:spacing w:after="13" w:line="240" w:lineRule="auto"/>
+        <w:ind w:left="-180" w:right="1170"/>
+        <w:rPr>
+          <w:rFonts w:ascii="Times New Roman" w:eastAsia="Times New Roman" w:hAnsi="Times New Roman" w:cs="Times New Roman"/>
+          <w:b/>
           <w:color w:val="000000"/>
           <w:sz w:val="20"/>
           <w:szCs w:val="20"/>
@@ -1974,74 +1312,36 @@
     </w:p>
     <w:p>
       <w:pPr>
+        <w:tabs>
+          <w:tab w:val="center" w:pos="2160"/>
+          <w:tab w:val="center" w:pos="2881"/>
+          <w:tab w:val="center" w:pos="3601"/>
+          <w:tab w:val="center" w:pos="4321"/>
+          <w:tab w:val="center" w:pos="5041"/>
+          <w:tab w:val="center" w:pos="5761"/>
+          <w:tab w:val="center" w:pos="6481"/>
+          <w:tab w:val="center" w:pos="7201"/>
+          <w:tab w:val="right" w:pos="10890"/>
+        </w:tabs>
         <w:spacing w:after="13" w:line="240" w:lineRule="auto"/>
-        <w:ind w:left="-180" w:right="1170" w:hanging="10"/>
-        <w:rPr>
-          <w:rFonts w:ascii="Times New Roman" w:eastAsia="Times New Roman" w:hAnsi="Times New Roman" w:cs="Times New Roman"/>
-          <w:color w:val="000000"/>
-          <w:sz w:val="20"/>
-          <w:szCs w:val="20"/>
-        </w:rPr>
-      </w:pPr>
-      <w:r>
-        <w:rPr>
-          <w:rFonts w:ascii="Times New Roman" w:eastAsia="Times New Roman" w:hAnsi="Times New Roman" w:cs="Times New Roman"/>
-          <w:color w:val="000000"/>
-          <w:sz w:val="20"/>
-          <w:szCs w:val="20"/>
-        </w:rPr>
-        <w:t>Teaching and guidance for elementary, middle, and high school students.</w:t>
-      </w:r>
-      <w:r>
-        <w:rPr>
-          <w:rFonts w:ascii="Times New Roman" w:eastAsia="Times New Roman" w:hAnsi="Times New Roman" w:cs="Times New Roman"/>
-          <w:b/>
-          <w:color w:val="000000"/>
-          <w:sz w:val="20"/>
-          <w:szCs w:val="20"/>
-        </w:rPr>
-        <w:t xml:space="preserve"> </w:t>
-      </w:r>
-    </w:p>
-    <w:p>
-      <w:pPr>
-        <w:spacing w:after="13" w:line="240" w:lineRule="auto"/>
-        <w:ind w:left="-180" w:right="1170" w:hanging="10"/>
-        <w:rPr>
-          <w:rFonts w:ascii="Times New Roman" w:eastAsia="Times New Roman" w:hAnsi="Times New Roman" w:cs="Times New Roman"/>
-          <w:color w:val="000000"/>
-          <w:sz w:val="20"/>
-          <w:szCs w:val="20"/>
-        </w:rPr>
-      </w:pPr>
-      <w:r>
-        <w:rPr>
-          <w:rFonts w:ascii="Times New Roman" w:eastAsia="Times New Roman" w:hAnsi="Times New Roman" w:cs="Times New Roman"/>
-          <w:color w:val="000000"/>
-          <w:sz w:val="20"/>
-          <w:szCs w:val="20"/>
-        </w:rPr>
-        <w:t xml:space="preserve">Aside from teaching, </w:t>
-      </w:r>
-      <w:proofErr w:type="spellStart"/>
-      <w:r>
-        <w:rPr>
-          <w:rFonts w:ascii="Times New Roman" w:eastAsia="Times New Roman" w:hAnsi="Times New Roman" w:cs="Times New Roman"/>
-          <w:color w:val="000000"/>
-          <w:sz w:val="20"/>
-          <w:szCs w:val="20"/>
-        </w:rPr>
-        <w:t>i</w:t>
-      </w:r>
-      <w:proofErr w:type="spellEnd"/>
-      <w:r>
-        <w:rPr>
-          <w:rFonts w:ascii="Times New Roman" w:eastAsia="Times New Roman" w:hAnsi="Times New Roman" w:cs="Times New Roman"/>
-          <w:color w:val="000000"/>
-          <w:sz w:val="20"/>
-          <w:szCs w:val="20"/>
-        </w:rPr>
-        <w:t xml:space="preserve"> had an excellent responsibility for finding new technological ways and features to improving the teaching system in the company.   </w:t>
+        <w:ind w:left="-180" w:right="1170"/>
+        <w:rPr>
+          <w:rFonts w:ascii="Times New Roman" w:eastAsia="Times New Roman" w:hAnsi="Times New Roman" w:cs="Times New Roman"/>
+          <w:bCs/>
+          <w:color w:val="000000"/>
+          <w:sz w:val="20"/>
+          <w:szCs w:val="20"/>
+        </w:rPr>
+      </w:pPr>
+      <w:r>
+        <w:rPr>
+          <w:rFonts w:ascii="Times New Roman" w:eastAsia="Times New Roman" w:hAnsi="Times New Roman" w:cs="Times New Roman"/>
+          <w:bCs/>
+          <w:color w:val="000000"/>
+          <w:sz w:val="20"/>
+          <w:szCs w:val="20"/>
+        </w:rPr>
+        <w:t>Provided guidance and instruction to students across elementary, middle, and high school levels. Alongside teaching, actively pursued innovative technological enhancements to optimize the educational system within the organization.</w:t>
       </w:r>
     </w:p>
     <w:p>
@@ -2158,28 +1458,7 @@
           <w:sz w:val="20"/>
           <w:szCs w:val="20"/>
         </w:rPr>
-        <w:t>Management about ten employees, training groups of 2-100 people from various organizations and companies such as Security, high-tech, schools and others, while ensuring a high level of safety rules.</w:t>
-      </w:r>
-    </w:p>
-    <w:p>
-      <w:pPr>
-        <w:spacing w:after="13" w:line="240" w:lineRule="auto"/>
-        <w:ind w:left="-180" w:right="1170" w:hanging="10"/>
-        <w:rPr>
-          <w:rFonts w:ascii="Times New Roman" w:eastAsia="Times New Roman" w:hAnsi="Times New Roman" w:cs="Times New Roman"/>
-          <w:color w:val="000000"/>
-          <w:sz w:val="20"/>
-          <w:szCs w:val="20"/>
-        </w:rPr>
-      </w:pPr>
-      <w:r>
-        <w:rPr>
-          <w:rFonts w:ascii="Times New Roman" w:eastAsia="Times New Roman" w:hAnsi="Times New Roman" w:cs="Times New Roman"/>
-          <w:color w:val="000000"/>
-          <w:sz w:val="20"/>
-          <w:szCs w:val="20"/>
-        </w:rPr>
-        <w:t xml:space="preserve">This position required strong performance under pressure, multitasking, be representative and empathetic. </w:t>
+        <w:t>Led a team of ten employees and conducted training sessions for groups ranging from 2 to 100 individuals across diverse sectors including security, high-tech, and education. Prioritized safety regulations while demonstrating adeptness in multitasking, maintaining composure under pressure, and exhibiting both representational and empathetic qualities.</w:t>
       </w:r>
     </w:p>
     <w:p>
@@ -2225,6 +1504,7 @@
         <w:ind w:left="-180" w:right="1170" w:hanging="246"/>
         <w:rPr>
           <w:rFonts w:ascii="Times New Roman" w:eastAsia="Times New Roman" w:hAnsi="Times New Roman" w:cs="Times New Roman"/>
+          <w:b/>
           <w:color w:val="000000"/>
           <w:sz w:val="20"/>
           <w:szCs w:val="20"/>
@@ -2284,185 +1564,77 @@
         </w:rPr>
         <w:t xml:space="preserve"> - I.D.F </w:t>
       </w:r>
-      <w:r>
-        <w:rPr>
-          <w:rFonts w:ascii="Times New Roman" w:eastAsia="Times New Roman" w:hAnsi="Times New Roman" w:cs="Times New Roman"/>
-          <w:color w:val="000000"/>
-          <w:sz w:val="20"/>
-          <w:szCs w:val="20"/>
-        </w:rPr>
-        <w:t>at Home Front Command</w:t>
-      </w:r>
-      <w:r>
-        <w:rPr>
-          <w:rFonts w:ascii="Times New Roman" w:eastAsia="Times New Roman" w:hAnsi="Times New Roman" w:cs="Times New Roman"/>
-          <w:b/>
-          <w:sz w:val="20"/>
-          <w:szCs w:val="20"/>
-        </w:rPr>
-        <w:t xml:space="preserve">'s Rescue </w:t>
-      </w:r>
-      <w:r>
-        <w:rPr>
-          <w:rFonts w:ascii="Times New Roman" w:eastAsia="Times New Roman" w:hAnsi="Times New Roman" w:cs="Times New Roman"/>
-          <w:b/>
-          <w:color w:val="202122"/>
-          <w:sz w:val="20"/>
-          <w:szCs w:val="20"/>
-        </w:rPr>
-        <w:t>and Training Division</w:t>
-      </w:r>
-      <w:r>
-        <w:rPr>
-          <w:rFonts w:ascii="Times New Roman" w:eastAsia="Times New Roman" w:hAnsi="Times New Roman" w:cs="Times New Roman"/>
-          <w:color w:val="000000"/>
-          <w:sz w:val="20"/>
-          <w:szCs w:val="20"/>
+    </w:p>
+    <w:p>
+      <w:pPr>
+        <w:spacing w:after="13" w:line="240" w:lineRule="auto"/>
+        <w:ind w:left="-180" w:right="1170" w:hanging="246"/>
+        <w:rPr>
+          <w:rFonts w:ascii="Times New Roman" w:eastAsia="Times New Roman" w:hAnsi="Times New Roman" w:cs="Times New Roman"/>
+          <w:bCs/>
+          <w:color w:val="000000"/>
+          <w:sz w:val="20"/>
+          <w:szCs w:val="20"/>
+        </w:rPr>
+      </w:pPr>
+      <w:r>
+        <w:rPr>
+          <w:rFonts w:ascii="Times New Roman" w:eastAsia="Times New Roman" w:hAnsi="Times New Roman" w:cs="Times New Roman"/>
+          <w:bCs/>
+          <w:color w:val="000000"/>
+          <w:sz w:val="20"/>
+          <w:szCs w:val="20"/>
+        </w:rPr>
+        <w:tab/>
+        <w:t xml:space="preserve">During my service at the Home Front Command's Rescue and Training Division, I fulfilled diverse roles, including Fighter, Operations Sergeant, and Krav-Maga instructor. In these capacities, my </w:t>
+      </w:r>
+      <w:proofErr w:type="gramStart"/>
+      <w:r>
+        <w:rPr>
+          <w:rFonts w:ascii="Times New Roman" w:eastAsia="Times New Roman" w:hAnsi="Times New Roman" w:cs="Times New Roman"/>
+          <w:bCs/>
+          <w:color w:val="000000"/>
+          <w:sz w:val="20"/>
+          <w:szCs w:val="20"/>
+        </w:rPr>
+        <w:t>main focus</w:t>
+      </w:r>
+      <w:proofErr w:type="gramEnd"/>
+      <w:r>
+        <w:rPr>
+          <w:rFonts w:ascii="Times New Roman" w:eastAsia="Times New Roman" w:hAnsi="Times New Roman" w:cs="Times New Roman"/>
+          <w:bCs/>
+          <w:color w:val="000000"/>
+          <w:sz w:val="20"/>
+          <w:szCs w:val="20"/>
+          <w:lang w:val="en-US"/>
         </w:rPr>
         <w:t xml:space="preserve"> </w:t>
       </w:r>
+      <w:r>
+        <w:rPr>
+          <w:rFonts w:ascii="Times New Roman" w:eastAsia="Times New Roman" w:hAnsi="Times New Roman" w:cs="Times New Roman"/>
+          <w:bCs/>
+          <w:color w:val="000000"/>
+          <w:sz w:val="20"/>
+          <w:szCs w:val="20"/>
+        </w:rPr>
+        <w:t>was overseeing multiple rescue vehicles equipped with cutting-edge technology utilized both nationally and internationally.</w:t>
+      </w:r>
+      <w:r>
+        <w:rPr>
+          <w:rFonts w:ascii="Segoe UI" w:hAnsi="Segoe UI" w:cs="Segoe UI"/>
+          <w:bCs/>
+          <w:color w:val="CECAC3"/>
+          <w:shd w:val="clear" w:color="auto" w:fill="393E40"/>
+        </w:rPr>
+        <w:t xml:space="preserve"> </w:t>
+      </w:r>
     </w:p>
     <w:p>
       <w:pPr>
         <w:spacing w:after="13" w:line="240" w:lineRule="auto"/>
-        <w:ind w:left="-180" w:right="1170" w:hanging="10"/>
-        <w:rPr>
-          <w:rFonts w:ascii="Times New Roman" w:eastAsia="Times New Roman" w:hAnsi="Times New Roman" w:cs="Times New Roman"/>
-          <w:color w:val="000000"/>
-          <w:sz w:val="20"/>
-          <w:szCs w:val="20"/>
-        </w:rPr>
-      </w:pPr>
-      <w:r>
-        <w:rPr>
-          <w:rFonts w:ascii="Times New Roman" w:eastAsia="Times New Roman" w:hAnsi="Times New Roman" w:cs="Times New Roman"/>
-          <w:color w:val="000000"/>
-          <w:sz w:val="20"/>
-          <w:szCs w:val="20"/>
-        </w:rPr>
-        <w:t xml:space="preserve">Served in </w:t>
-      </w:r>
-      <w:r>
-        <w:rPr>
-          <w:rFonts w:ascii="Times New Roman" w:eastAsia="Times New Roman" w:hAnsi="Times New Roman" w:cs="Times New Roman"/>
-          <w:color w:val="000000"/>
-          <w:sz w:val="20"/>
-          <w:szCs w:val="20"/>
-          <w:lang w:val="en-US"/>
-        </w:rPr>
-        <w:t xml:space="preserve">three </w:t>
-      </w:r>
-      <w:r>
-        <w:rPr>
-          <w:rFonts w:ascii="Times New Roman" w:eastAsia="Times New Roman" w:hAnsi="Times New Roman" w:cs="Times New Roman"/>
-          <w:color w:val="000000"/>
-          <w:sz w:val="20"/>
-          <w:szCs w:val="20"/>
-        </w:rPr>
-        <w:t>roles: Fighter, Operations Sargent and Krav-Maga instructor.</w:t>
-      </w:r>
-    </w:p>
-    <w:p>
-      <w:pPr>
-        <w:spacing w:after="13" w:line="240" w:lineRule="auto"/>
-        <w:ind w:left="-180" w:right="1170" w:hanging="10"/>
-        <w:rPr>
-          <w:rFonts w:ascii="Times New Roman" w:eastAsia="Times New Roman" w:hAnsi="Times New Roman" w:cs="Times New Roman"/>
-          <w:color w:val="000000"/>
-          <w:sz w:val="20"/>
-          <w:szCs w:val="20"/>
-        </w:rPr>
-      </w:pPr>
-      <w:r>
-        <w:rPr>
-          <w:rFonts w:ascii="Times New Roman" w:eastAsia="Times New Roman" w:hAnsi="Times New Roman" w:cs="Times New Roman"/>
-          <w:color w:val="000000"/>
-          <w:sz w:val="20"/>
-          <w:szCs w:val="20"/>
-        </w:rPr>
-        <w:t xml:space="preserve">Primary responsibilities: managing </w:t>
-      </w:r>
-      <w:r>
-        <w:rPr>
-          <w:rFonts w:ascii="Times New Roman" w:eastAsia="Times New Roman" w:hAnsi="Times New Roman" w:cs="Times New Roman"/>
-          <w:color w:val="000000"/>
-          <w:sz w:val="20"/>
-          <w:szCs w:val="20"/>
-          <w:lang w:val="en-US"/>
-        </w:rPr>
-        <w:t xml:space="preserve">several </w:t>
-      </w:r>
-      <w:r>
-        <w:rPr>
-          <w:rFonts w:ascii="Times New Roman" w:eastAsia="Times New Roman" w:hAnsi="Times New Roman" w:cs="Times New Roman"/>
-          <w:color w:val="000000"/>
-          <w:sz w:val="20"/>
-          <w:szCs w:val="20"/>
-        </w:rPr>
-        <w:t>re</w:t>
-      </w:r>
-      <w:r>
-        <w:rPr>
-          <w:rFonts w:ascii="Times New Roman" w:eastAsia="Times New Roman" w:hAnsi="Times New Roman" w:cs="Times New Roman"/>
-          <w:color w:val="000000"/>
-          <w:sz w:val="20"/>
-          <w:szCs w:val="20"/>
-          <w:lang w:val="en-US"/>
-        </w:rPr>
-        <w:t>s</w:t>
-      </w:r>
-      <w:r>
-        <w:rPr>
-          <w:rFonts w:ascii="Times New Roman" w:eastAsia="Times New Roman" w:hAnsi="Times New Roman" w:cs="Times New Roman"/>
-          <w:color w:val="000000"/>
-          <w:sz w:val="20"/>
-          <w:szCs w:val="20"/>
-        </w:rPr>
-        <w:t xml:space="preserve">cue cars </w:t>
-      </w:r>
-      <w:r>
-        <w:rPr>
-          <w:rFonts w:ascii="Times New Roman" w:eastAsia="Times New Roman" w:hAnsi="Times New Roman" w:cs="Times New Roman"/>
-          <w:color w:val="000000"/>
-          <w:sz w:val="20"/>
-          <w:szCs w:val="20"/>
-          <w:lang w:val="en-US"/>
-        </w:rPr>
-        <w:t xml:space="preserve">includes </w:t>
-      </w:r>
-      <w:r>
-        <w:rPr>
-          <w:rFonts w:ascii="Times New Roman" w:eastAsia="Times New Roman" w:hAnsi="Times New Roman" w:cs="Times New Roman"/>
-          <w:color w:val="000000"/>
-          <w:sz w:val="20"/>
-          <w:szCs w:val="20"/>
-        </w:rPr>
-        <w:t xml:space="preserve">rescue tools with high technology </w:t>
-      </w:r>
-      <w:r>
-        <w:rPr>
-          <w:rFonts w:ascii="Times New Roman" w:eastAsia="Times New Roman" w:hAnsi="Times New Roman" w:cs="Times New Roman"/>
-          <w:color w:val="000000"/>
-          <w:sz w:val="20"/>
-          <w:szCs w:val="20"/>
-          <w:lang w:val="en-US"/>
-        </w:rPr>
-        <w:t xml:space="preserve">capabilities </w:t>
-      </w:r>
-      <w:r>
-        <w:rPr>
-          <w:rFonts w:ascii="Times New Roman" w:eastAsia="Times New Roman" w:hAnsi="Times New Roman" w:cs="Times New Roman"/>
-          <w:color w:val="000000"/>
-          <w:sz w:val="20"/>
-          <w:szCs w:val="20"/>
-        </w:rPr>
-        <w:t>that used in Israel and abroad.</w:t>
-      </w:r>
-    </w:p>
-    <w:p>
-      <w:pPr>
-        <w:spacing w:after="13" w:line="240" w:lineRule="auto"/>
-        <w:ind w:left="-180" w:right="1170"/>
+        <w:ind w:left="-180" w:right="1170" w:hanging="246"/>
         <w:rPr>
           <w:rFonts w:ascii="Times New Roman" w:eastAsia="Times New Roman" w:hAnsi="Times New Roman" w:cs="Times New Roman"/>
           <w:color w:val="000000"/>
@@ -2501,49 +1673,6 @@
         </w:rPr>
         <w:t>Hebrew (Native), English (Fluent)</w:t>
       </w:r>
-    </w:p>
-    <w:p>
-      <w:pPr>
-        <w:spacing w:after="0" w:line="240" w:lineRule="auto"/>
-        <w:ind w:left="-180" w:right="1170"/>
-        <w:rPr>
-          <w:b/>
-          <w:color w:val="C45911"/>
-          <w:highlight w:val="white"/>
-          <w:lang w:val="en-US"/>
-        </w:rPr>
-      </w:pPr>
-      <w:r>
-        <w:rPr>
-          <w:rFonts w:ascii="Times New Roman" w:eastAsia="Times New Roman" w:hAnsi="Times New Roman" w:cs="Times New Roman"/>
-          <w:color w:val="000000"/>
-          <w:sz w:val="20"/>
-          <w:szCs w:val="20"/>
-        </w:rPr>
-        <w:t>passion for solving problems and process optimization</w:t>
-      </w:r>
-      <w:r>
-        <w:rPr>
-          <w:rFonts w:ascii="Times New Roman" w:eastAsia="Times New Roman" w:hAnsi="Times New Roman" w:cs="Times New Roman"/>
-          <w:color w:val="000000"/>
-          <w:sz w:val="20"/>
-          <w:szCs w:val="20"/>
-          <w:lang w:val="en-US"/>
-        </w:rPr>
-        <w:t>.</w:t>
-      </w:r>
-    </w:p>
-    <w:p>
-      <w:pPr>
-        <w:spacing w:after="0" w:line="240" w:lineRule="auto"/>
-        <w:ind w:left="-180" w:right="1170"/>
-        <w:rPr>
-          <w:rFonts w:ascii="Times New Roman" w:eastAsia="Times New Roman" w:hAnsi="Times New Roman" w:cs="Times New Roman"/>
-          <w:color w:val="000000"/>
-          <w:sz w:val="20"/>
-          <w:szCs w:val="20"/>
-        </w:rPr>
-      </w:pPr>
       <w:r>
         <w:rPr>
           <w:rFonts w:ascii="Times New Roman" w:eastAsia="Times New Roman" w:hAnsi="Times New Roman" w:cs="Times New Roman"/>

</xml_diff>